<commit_message>
Gas and Vehicle Management Case Diagrams
</commit_message>
<xml_diff>
--- a/Program Uses.docx
+++ b/Program Uses.docx
@@ -109,6 +109,102 @@
       <w:r>
         <w:t>Record current odometer</w:t>
       </w:r>
+    </w:p>
+    <w:p>
+      <w:pPr>
+        <w:pStyle w:val="ListParagraph"/>
+        <w:numPr>
+          <w:ilvl w:val="0"/>
+          <w:numId w:val="1"/>
+        </w:numPr>
+      </w:pPr>
+      <w:r>
+        <w:t>Find local Gas station</w:t>
+      </w:r>
+    </w:p>
+    <w:p>
+      <w:pPr>
+        <w:pStyle w:val="ListParagraph"/>
+        <w:numPr>
+          <w:ilvl w:val="0"/>
+          <w:numId w:val="1"/>
+        </w:numPr>
+      </w:pPr>
+      <w:r>
+        <w:t>Gas Management</w:t>
+      </w:r>
+    </w:p>
+    <w:p>
+      <w:pPr>
+        <w:pStyle w:val="ListParagraph"/>
+        <w:numPr>
+          <w:ilvl w:val="1"/>
+          <w:numId w:val="1"/>
+        </w:numPr>
+      </w:pPr>
+      <w:r>
+        <w:t>Record gallons filled</w:t>
+      </w:r>
+    </w:p>
+    <w:p>
+      <w:pPr>
+        <w:pStyle w:val="ListParagraph"/>
+        <w:numPr>
+          <w:ilvl w:val="1"/>
+          <w:numId w:val="1"/>
+        </w:numPr>
+      </w:pPr>
+      <w:r>
+        <w:t>Approximation of gas left in tank</w:t>
+      </w:r>
+    </w:p>
+    <w:p>
+      <w:pPr>
+        <w:pStyle w:val="ListParagraph"/>
+        <w:numPr>
+          <w:ilvl w:val="1"/>
+          <w:numId w:val="1"/>
+        </w:numPr>
+      </w:pPr>
+      <w:r>
+        <w:t>Manual adjusting of tank level</w:t>
+      </w:r>
+    </w:p>
+    <w:p>
+      <w:pPr>
+        <w:pStyle w:val="ListParagraph"/>
+        <w:numPr>
+          <w:ilvl w:val="0"/>
+          <w:numId w:val="1"/>
+        </w:numPr>
+      </w:pPr>
+      <w:r>
+        <w:t>User Management</w:t>
+      </w:r>
+    </w:p>
+    <w:p>
+      <w:pPr>
+        <w:pStyle w:val="ListParagraph"/>
+        <w:numPr>
+          <w:ilvl w:val="1"/>
+          <w:numId w:val="1"/>
+        </w:numPr>
+      </w:pPr>
+      <w:r>
+        <w:t>Add User</w:t>
+      </w:r>
+    </w:p>
+    <w:p>
+      <w:pPr>
+        <w:pStyle w:val="ListParagraph"/>
+        <w:numPr>
+          <w:ilvl w:val="1"/>
+          <w:numId w:val="1"/>
+        </w:numPr>
+      </w:pPr>
+      <w:r>
+        <w:t>Remove User</w:t>
+      </w:r>
       <w:bookmarkStart w:id="0" w:name="_GoBack"/>
       <w:bookmarkEnd w:id="0"/>
     </w:p>
@@ -116,102 +212,6 @@
       <w:pPr>
         <w:pStyle w:val="ListParagraph"/>
         <w:numPr>
-          <w:ilvl w:val="0"/>
-          <w:numId w:val="1"/>
-        </w:numPr>
-      </w:pPr>
-      <w:r>
-        <w:t>Find local Gas station</w:t>
-      </w:r>
-    </w:p>
-    <w:p>
-      <w:pPr>
-        <w:pStyle w:val="ListParagraph"/>
-        <w:numPr>
-          <w:ilvl w:val="0"/>
-          <w:numId w:val="1"/>
-        </w:numPr>
-      </w:pPr>
-      <w:r>
-        <w:t>Gas Management</w:t>
-      </w:r>
-    </w:p>
-    <w:p>
-      <w:pPr>
-        <w:pStyle w:val="ListParagraph"/>
-        <w:numPr>
-          <w:ilvl w:val="1"/>
-          <w:numId w:val="1"/>
-        </w:numPr>
-      </w:pPr>
-      <w:r>
-        <w:t>Record gallons filled</w:t>
-      </w:r>
-    </w:p>
-    <w:p>
-      <w:pPr>
-        <w:pStyle w:val="ListParagraph"/>
-        <w:numPr>
-          <w:ilvl w:val="1"/>
-          <w:numId w:val="1"/>
-        </w:numPr>
-      </w:pPr>
-      <w:r>
-        <w:t>Approximation of gas left in tank</w:t>
-      </w:r>
-    </w:p>
-    <w:p>
-      <w:pPr>
-        <w:pStyle w:val="ListParagraph"/>
-        <w:numPr>
-          <w:ilvl w:val="1"/>
-          <w:numId w:val="1"/>
-        </w:numPr>
-      </w:pPr>
-      <w:r>
-        <w:t>Manual adjusting of tank level</w:t>
-      </w:r>
-    </w:p>
-    <w:p>
-      <w:pPr>
-        <w:pStyle w:val="ListParagraph"/>
-        <w:numPr>
-          <w:ilvl w:val="0"/>
-          <w:numId w:val="1"/>
-        </w:numPr>
-      </w:pPr>
-      <w:r>
-        <w:t>User Management</w:t>
-      </w:r>
-    </w:p>
-    <w:p>
-      <w:pPr>
-        <w:pStyle w:val="ListParagraph"/>
-        <w:numPr>
-          <w:ilvl w:val="1"/>
-          <w:numId w:val="1"/>
-        </w:numPr>
-      </w:pPr>
-      <w:r>
-        <w:t>Add User</w:t>
-      </w:r>
-    </w:p>
-    <w:p>
-      <w:pPr>
-        <w:pStyle w:val="ListParagraph"/>
-        <w:numPr>
-          <w:ilvl w:val="1"/>
-          <w:numId w:val="1"/>
-        </w:numPr>
-      </w:pPr>
-      <w:r>
-        <w:t>Remove User</w:t>
-      </w:r>
-    </w:p>
-    <w:p>
-      <w:pPr>
-        <w:pStyle w:val="ListParagraph"/>
-        <w:numPr>
           <w:ilvl w:val="1"/>
           <w:numId w:val="1"/>
         </w:numPr>
@@ -230,6 +230,18 @@
       </w:pPr>
       <w:r>
         <w:t>Move user to new device</w:t>
+      </w:r>
+    </w:p>
+    <w:p>
+      <w:pPr>
+        <w:pStyle w:val="ListParagraph"/>
+        <w:numPr>
+          <w:ilvl w:val="1"/>
+          <w:numId w:val="1"/>
+        </w:numPr>
+      </w:pPr>
+      <w:r>
+        <w:t>Login user</w:t>
       </w:r>
     </w:p>
     <w:sectPr>

</xml_diff>